<commit_message>
V 0.5 Removed LSOAData, edited available columns, added 3 new derived columns, typed up Preprocessing portion of final paper
</commit_message>
<xml_diff>
--- a/Final Document.docx
+++ b/Final Document.docx
@@ -1,6 +1,6 @@
 
 <file path=word/document.xml><?xml version="1.0" encoding="utf-8"?>
-<w:document xmlns:wpc="http://schemas.microsoft.com/office/word/2010/wordprocessingCanvas" xmlns:mo="http://schemas.microsoft.com/office/mac/office/2008/main" xmlns:mc="http://schemas.openxmlformats.org/markup-compatibility/2006" xmlns:mv="urn:schemas-microsoft-com:mac:vml" xmlns:o="urn:schemas-microsoft-com:office:office" xmlns:r="http://schemas.openxmlformats.org/officeDocument/2006/relationships" xmlns:m="http://schemas.openxmlformats.org/officeDocument/2006/math" xmlns:v="urn:schemas-microsoft-com:vml" xmlns:wp14="http://schemas.microsoft.com/office/word/2010/wordprocessingDrawing" xmlns:wp="http://schemas.openxmlformats.org/drawingml/2006/wordprocessingDrawing" xmlns:w10="urn:schemas-microsoft-com:office:word" xmlns:w="http://schemas.openxmlformats.org/wordprocessingml/2006/main" xmlns:w14="http://schemas.microsoft.com/office/word/2010/wordml" xmlns:w15="http://schemas.microsoft.com/office/word/2012/wordml" xmlns:wpg="http://schemas.microsoft.com/office/word/2010/wordprocessingGroup" xmlns:wpi="http://schemas.microsoft.com/office/word/2010/wordprocessingInk" xmlns:wne="http://schemas.microsoft.com/office/word/2006/wordml" xmlns:wps="http://schemas.microsoft.com/office/word/2010/wordprocessingShape" mc:Ignorable="w14 w15 wp14">
+<w:document xmlns:wpc="http://schemas.microsoft.com/office/word/2010/wordprocessingCanvas" xmlns:cx="http://schemas.microsoft.com/office/drawing/2014/chartex" xmlns:cx1="http://schemas.microsoft.com/office/drawing/2015/9/8/chartex" xmlns:cx2="http://schemas.microsoft.com/office/drawing/2015/10/21/chartex" xmlns:cx3="http://schemas.microsoft.com/office/drawing/2016/5/9/chartex" xmlns:cx4="http://schemas.microsoft.com/office/drawing/2016/5/10/chartex" xmlns:cx5="http://schemas.microsoft.com/office/drawing/2016/5/11/chartex" xmlns:cx6="http://schemas.microsoft.com/office/drawing/2016/5/12/chartex" xmlns:cx7="http://schemas.microsoft.com/office/drawing/2016/5/13/chartex" xmlns:cx8="http://schemas.microsoft.com/office/drawing/2016/5/14/chartex" xmlns:mc="http://schemas.openxmlformats.org/markup-compatibility/2006" xmlns:o="urn:schemas-microsoft-com:office:office" xmlns:r="http://schemas.openxmlformats.org/officeDocument/2006/relationships" xmlns:m="http://schemas.openxmlformats.org/officeDocument/2006/math" xmlns:v="urn:schemas-microsoft-com:vml" xmlns:wp14="http://schemas.microsoft.com/office/word/2010/wordprocessingDrawing" xmlns:wp="http://schemas.openxmlformats.org/drawingml/2006/wordprocessingDrawing" xmlns:w10="urn:schemas-microsoft-com:office:word" xmlns:w="http://schemas.openxmlformats.org/wordprocessingml/2006/main" xmlns:w14="http://schemas.microsoft.com/office/word/2010/wordml" xmlns:w15="http://schemas.microsoft.com/office/word/2012/wordml" xmlns:w16se="http://schemas.microsoft.com/office/word/2015/wordml/symex" xmlns:wpg="http://schemas.microsoft.com/office/word/2010/wordprocessingGroup" xmlns:wpi="http://schemas.microsoft.com/office/word/2010/wordprocessingInk" xmlns:wne="http://schemas.microsoft.com/office/word/2006/wordml" xmlns:wps="http://schemas.microsoft.com/office/word/2010/wordprocessingShape" mc:Ignorable="w14 w15 w16se wp14">
   <w:body>
     <w:p>
       <w:pPr>
@@ -174,18 +174,361 @@
           <w:szCs w:val="28"/>
         </w:rPr>
         <w:tab/>
-        <w:t>B. Summary of Method Performance</w:t>
-      </w:r>
-    </w:p>
-    <w:p>
-      <w:pPr>
-        <w:rPr>
-          <w:rFonts w:ascii="Times New Roman" w:hAnsi="Times New Roman" w:cs="Times New Roman"/>
-          <w:i/>
-          <w:sz w:val="28"/>
-          <w:szCs w:val="28"/>
-        </w:rPr>
-      </w:pPr>
+        <w:t>B. Preprocessing</w:t>
+      </w:r>
+    </w:p>
+    <w:p>
+      <w:pPr>
+        <w:ind w:left="720"/>
+        <w:rPr>
+          <w:rFonts w:ascii="Times New Roman" w:hAnsi="Times New Roman" w:cs="Times New Roman"/>
+        </w:rPr>
+      </w:pPr>
+      <w:r>
+        <w:rPr>
+          <w:rFonts w:ascii="Times New Roman" w:hAnsi="Times New Roman" w:cs="Times New Roman"/>
+        </w:rPr>
+        <w:t xml:space="preserve">In any application of data mining, the first thing that needs to be accomplished is </w:t>
+      </w:r>
+      <w:r>
+        <w:rPr>
+          <w:rFonts w:ascii="Times New Roman" w:hAnsi="Times New Roman" w:cs="Times New Roman"/>
+        </w:rPr>
+        <w:t>processing the raw data into a workable form.  The first step in accomplishing that goal, outside of changing the column names to less verbose tokens, was to convert seemingly numerical data into the factors described in the guide. The majority of the columns were f</w:t>
+      </w:r>
+      <w:r>
+        <w:rPr>
+          <w:rFonts w:ascii="Times New Roman" w:hAnsi="Times New Roman" w:cs="Times New Roman"/>
+        </w:rPr>
+        <w:t>actors, with only</w:t>
+      </w:r>
+      <w:r>
+        <w:rPr>
+          <w:rFonts w:ascii="Times New Roman" w:hAnsi="Times New Roman" w:cs="Times New Roman"/>
+        </w:rPr>
+        <w:t xml:space="preserve"> Number_of_V</w:t>
+      </w:r>
+      <w:r>
+        <w:rPr>
+          <w:rFonts w:ascii="Times New Roman" w:hAnsi="Times New Roman" w:cs="Times New Roman"/>
+        </w:rPr>
+        <w:t>ehicles</w:t>
+      </w:r>
+      <w:r>
+        <w:rPr>
+          <w:rFonts w:ascii="Times New Roman" w:hAnsi="Times New Roman" w:cs="Times New Roman"/>
+        </w:rPr>
+        <w:t xml:space="preserve">, </w:t>
+      </w:r>
+      <w:r>
+        <w:rPr>
+          <w:rFonts w:ascii="Times New Roman" w:hAnsi="Times New Roman" w:cs="Times New Roman"/>
+        </w:rPr>
+        <w:t>C</w:t>
+      </w:r>
+      <w:r>
+        <w:rPr>
+          <w:rFonts w:ascii="Times New Roman" w:hAnsi="Times New Roman" w:cs="Times New Roman"/>
+        </w:rPr>
+        <w:t>asualties</w:t>
+      </w:r>
+      <w:r>
+        <w:rPr>
+          <w:rFonts w:ascii="Times New Roman" w:hAnsi="Times New Roman" w:cs="Times New Roman"/>
+        </w:rPr>
+        <w:t xml:space="preserve">, Lat/Long, and </w:t>
+      </w:r>
+      <w:r>
+        <w:rPr>
+          <w:rFonts w:ascii="Times New Roman" w:hAnsi="Times New Roman" w:cs="Times New Roman"/>
+        </w:rPr>
+        <w:t>two derived columns</w:t>
+      </w:r>
+      <w:r>
+        <w:rPr>
+          <w:rFonts w:ascii="Times New Roman" w:hAnsi="Times New Roman" w:cs="Times New Roman"/>
+        </w:rPr>
+        <w:t xml:space="preserve"> remaining as </w:t>
+      </w:r>
+      <w:r>
+        <w:rPr>
+          <w:rFonts w:ascii="Times New Roman" w:hAnsi="Times New Roman" w:cs="Times New Roman"/>
+        </w:rPr>
+        <w:t>non-factor</w:t>
+      </w:r>
+      <w:r>
+        <w:rPr>
+          <w:rFonts w:ascii="Times New Roman" w:hAnsi="Times New Roman" w:cs="Times New Roman"/>
+        </w:rPr>
+        <w:t xml:space="preserve"> data.</w:t>
+      </w:r>
+    </w:p>
+    <w:p>
+      <w:pPr>
+        <w:ind w:left="720"/>
+        <w:rPr>
+          <w:rFonts w:ascii="Times New Roman" w:hAnsi="Times New Roman" w:cs="Times New Roman"/>
+        </w:rPr>
+      </w:pPr>
+    </w:p>
+    <w:p>
+      <w:pPr>
+        <w:ind w:left="720"/>
+        <w:rPr>
+          <w:rFonts w:ascii="Times New Roman" w:hAnsi="Times New Roman" w:cs="Times New Roman"/>
+        </w:rPr>
+      </w:pPr>
+      <w:r>
+        <w:rPr>
+          <w:rFonts w:ascii="Times New Roman" w:hAnsi="Times New Roman" w:cs="Times New Roman"/>
+        </w:rPr>
+        <w:t>Next, the Time column as it existed was deemed unworkable. In its stead, a new categorical variable was implemented to declare the “Time Period”, a declaration of what 4-hour block of time a row corresponded to: Overnight (12-3:59am), Early Morning (4-7:59am), Morning (8-11:59am), Afternoon (12-3:59pm), Evening (4-7:59pm), and Night (8-11:59pm)</w:t>
+      </w:r>
+      <w:r>
+        <w:rPr>
+          <w:rFonts w:ascii="Times New Roman" w:hAnsi="Times New Roman" w:cs="Times New Roman"/>
+        </w:rPr>
+        <w:t>.</w:t>
+      </w:r>
+    </w:p>
+    <w:p>
+      <w:pPr>
+        <w:ind w:left="720"/>
+        <w:rPr>
+          <w:rFonts w:ascii="Times New Roman" w:hAnsi="Times New Roman" w:cs="Times New Roman"/>
+        </w:rPr>
+      </w:pPr>
+    </w:p>
+    <w:p>
+      <w:pPr>
+        <w:ind w:left="720"/>
+        <w:rPr>
+          <w:rFonts w:ascii="Times New Roman" w:hAnsi="Times New Roman" w:cs="Times New Roman"/>
+        </w:rPr>
+      </w:pPr>
+      <w:r>
+        <w:rPr>
+          <w:rFonts w:ascii="Times New Roman" w:hAnsi="Times New Roman" w:cs="Times New Roman"/>
+        </w:rPr>
+        <w:t>Following this, three more derived columns were created: isHoliday, isWeekend, and Month. Based on UK Bank Holidays from 2012, isHoliday (derived from Date) could lead to more frequent/higher severity accidents as people tend to drink in celebration.</w:t>
+      </w:r>
+      <w:r>
+        <w:rPr>
+          <w:rFonts w:ascii="Times New Roman" w:hAnsi="Times New Roman" w:cs="Times New Roman"/>
+        </w:rPr>
+        <w:t xml:space="preserve"> Mo</w:t>
+      </w:r>
+      <w:r>
+        <w:rPr>
+          <w:rFonts w:ascii="Times New Roman" w:hAnsi="Times New Roman" w:cs="Times New Roman"/>
+        </w:rPr>
+        <w:t>nth (also derived from Date) could potentially, when viewed hand-in-hand with Weather, highlight increased severity in the winter months. Similarly, isWeekend could show increased accident rates/severity as people may be more likely to drink on the weekends compared to work days.</w:t>
+      </w:r>
+    </w:p>
+    <w:p>
+      <w:pPr>
+        <w:ind w:left="720"/>
+        <w:rPr>
+          <w:rFonts w:ascii="Times New Roman" w:hAnsi="Times New Roman" w:cs="Times New Roman"/>
+        </w:rPr>
+      </w:pPr>
+    </w:p>
+    <w:p>
+      <w:pPr>
+        <w:ind w:left="720"/>
+        <w:rPr>
+          <w:rFonts w:ascii="Times New Roman" w:hAnsi="Times New Roman" w:cs="Times New Roman"/>
+        </w:rPr>
+      </w:pPr>
+      <w:r>
+        <w:rPr>
+          <w:rFonts w:ascii="Times New Roman" w:hAnsi="Times New Roman" w:cs="Times New Roman"/>
+        </w:rPr>
+        <w:t>These derived columns</w:t>
+      </w:r>
+      <w:r>
+        <w:rPr>
+          <w:rFonts w:ascii="Times New Roman" w:hAnsi="Times New Roman" w:cs="Times New Roman"/>
+        </w:rPr>
+        <w:t xml:space="preserve"> made it possible to drop Time</w:t>
+      </w:r>
+      <w:r>
+        <w:rPr>
+          <w:rFonts w:ascii="Times New Roman" w:hAnsi="Times New Roman" w:cs="Times New Roman"/>
+        </w:rPr>
+        <w:t xml:space="preserve"> and Date</w:t>
+      </w:r>
+      <w:r>
+        <w:rPr>
+          <w:rFonts w:ascii="Times New Roman" w:hAnsi="Times New Roman" w:cs="Times New Roman"/>
+        </w:rPr>
+        <w:t xml:space="preserve"> from the data, as well as a number of other intuitively useless columns: In</w:t>
+      </w:r>
+      <w:r>
+        <w:rPr>
+          <w:rFonts w:ascii="Times New Roman" w:hAnsi="Times New Roman" w:cs="Times New Roman"/>
+        </w:rPr>
+        <w:t xml:space="preserve">dex, E_OSGR, N_OSGR, </w:t>
+      </w:r>
+      <w:r>
+        <w:rPr>
+          <w:rFonts w:ascii="Times New Roman" w:hAnsi="Times New Roman" w:cs="Times New Roman"/>
+        </w:rPr>
+        <w:t>L</w:t>
+      </w:r>
+      <w:r>
+        <w:rPr>
+          <w:rFonts w:ascii="Times New Roman" w:hAnsi="Times New Roman" w:cs="Times New Roman"/>
+        </w:rPr>
+        <w:t xml:space="preserve">A_Highway, </w:t>
+      </w:r>
+      <w:r>
+        <w:rPr>
+          <w:rFonts w:ascii="Times New Roman" w:hAnsi="Times New Roman" w:cs="Times New Roman"/>
+        </w:rPr>
+        <w:t>Police_Atttendance</w:t>
+      </w:r>
+      <w:r>
+        <w:rPr>
+          <w:rFonts w:ascii="Times New Roman" w:hAnsi="Times New Roman" w:cs="Times New Roman"/>
+        </w:rPr>
+        <w:t>, and LSOA</w:t>
+      </w:r>
+      <w:r>
+        <w:rPr>
+          <w:rFonts w:ascii="Times New Roman" w:hAnsi="Times New Roman" w:cs="Times New Roman"/>
+        </w:rPr>
+        <w:t>.</w:t>
+      </w:r>
+      <w:r>
+        <w:rPr>
+          <w:rFonts w:ascii="Times New Roman" w:hAnsi="Times New Roman" w:cs="Times New Roman"/>
+        </w:rPr>
+        <w:t xml:space="preserve"> I</w:t>
+      </w:r>
+      <w:r>
+        <w:rPr>
+          <w:rFonts w:ascii="Times New Roman" w:hAnsi="Times New Roman" w:cs="Times New Roman"/>
+        </w:rPr>
+        <w:t xml:space="preserve">ndex, E_OSGR, N_OSGR, LA_Highway, and LSOA were </w:t>
+      </w:r>
+      <w:r>
+        <w:rPr>
+          <w:rFonts w:ascii="Times New Roman" w:hAnsi="Times New Roman" w:cs="Times New Roman"/>
+        </w:rPr>
+        <w:t>removed since they are location data for each</w:t>
+      </w:r>
+      <w:r>
+        <w:rPr>
+          <w:rFonts w:ascii="Times New Roman" w:hAnsi="Times New Roman" w:cs="Times New Roman"/>
+        </w:rPr>
+        <w:t xml:space="preserve"> observation, of which there was a glut. Further, Lat and Long were perfectly correlated with E_OSGR and N_OSGR. To lose one set over another was moot, so it was decided to keep the columns w</w:t>
+      </w:r>
+      <w:r>
+        <w:rPr>
+          <w:rFonts w:ascii="Times New Roman" w:hAnsi="Times New Roman" w:cs="Times New Roman"/>
+        </w:rPr>
+        <w:t>ith more familiar terms. Even further</w:t>
+      </w:r>
+      <w:r>
+        <w:rPr>
+          <w:rFonts w:ascii="Times New Roman" w:hAnsi="Times New Roman" w:cs="Times New Roman"/>
+        </w:rPr>
+        <w:t>, LSOA was a factor with 28987 levels. R was struggling to create such a high number of dummy variables</w:t>
+      </w:r>
+      <w:r>
+        <w:rPr>
+          <w:rFonts w:ascii="Times New Roman" w:hAnsi="Times New Roman" w:cs="Times New Roman"/>
+        </w:rPr>
+        <w:t>, and a great deal of the LSOA entries were NA, so it was decided to remove the column as a whole in lieu of other location data. Finally, Police_Attendance referred to whether or not an officer attended the scene of the accident after the fact. This was deemed to have little to no impact on predicting the outcome of an accident.</w:t>
+      </w:r>
+    </w:p>
+    <w:p>
+      <w:pPr>
+        <w:ind w:left="720"/>
+        <w:rPr>
+          <w:rFonts w:ascii="Times New Roman" w:hAnsi="Times New Roman" w:cs="Times New Roman"/>
+        </w:rPr>
+      </w:pPr>
+    </w:p>
+    <w:p>
+      <w:pPr>
+        <w:ind w:left="720"/>
+        <w:rPr>
+          <w:rFonts w:ascii="Times New Roman" w:hAnsi="Times New Roman" w:cs="Times New Roman"/>
+        </w:rPr>
+      </w:pPr>
+      <w:r>
+        <w:rPr>
+          <w:rFonts w:ascii="Times New Roman" w:hAnsi="Times New Roman" w:cs="Times New Roman"/>
+        </w:rPr>
+        <w:lastRenderedPageBreak/>
+        <w:t>From there, the only columns describing NA values were</w:t>
+      </w:r>
+      <w:r>
+        <w:rPr>
+          <w:rFonts w:ascii="Times New Roman" w:hAnsi="Times New Roman" w:cs="Times New Roman"/>
+        </w:rPr>
+        <w:t xml:space="preserve"> Junciton_Control, Second_road_class, and Surface_Conditions</w:t>
+      </w:r>
+      <w:r>
+        <w:rPr>
+          <w:rFonts w:ascii="Times New Roman" w:hAnsi="Times New Roman" w:cs="Times New Roman"/>
+        </w:rPr>
+        <w:t>. Removing such values from the data produced our first working data set, cleanData, which contained roughly 60% of the observations from our raw data set. However, some columns contained an “Unclassified” or “Unknown” level</w:t>
+      </w:r>
+      <w:r>
+        <w:rPr>
+          <w:rFonts w:ascii="Times New Roman" w:hAnsi="Times New Roman" w:cs="Times New Roman"/>
+        </w:rPr>
+        <w:t xml:space="preserve"> outside of</w:t>
+      </w:r>
+      <w:r>
+        <w:rPr>
+          <w:rFonts w:ascii="Times New Roman" w:hAnsi="Times New Roman" w:cs="Times New Roman"/>
+        </w:rPr>
+        <w:t xml:space="preserve"> the NA specified in the guide: First_road_class, Road_Type, Second_road_class, Light_Conditions, and Weather_Conditions. </w:t>
+      </w:r>
+      <w:r>
+        <w:rPr>
+          <w:rFonts w:ascii="Times New Roman" w:hAnsi="Times New Roman" w:cs="Times New Roman"/>
+        </w:rPr>
+        <w:t>These levels were reclassified in an even cleaner data se</w:t>
+      </w:r>
+      <w:r>
+        <w:rPr>
+          <w:rFonts w:ascii="Times New Roman" w:hAnsi="Times New Roman" w:cs="Times New Roman"/>
+        </w:rPr>
+        <w:t>t and removed, resulting in perfectData, containing only slightly over 17% of the observations from our raw data set.</w:t>
+      </w:r>
+    </w:p>
+    <w:p>
+      <w:pPr>
+        <w:ind w:left="720"/>
+        <w:rPr>
+          <w:rFonts w:ascii="Times New Roman" w:hAnsi="Times New Roman" w:cs="Times New Roman"/>
+        </w:rPr>
+      </w:pPr>
+    </w:p>
+    <w:p>
+      <w:pPr>
+        <w:ind w:left="720"/>
+        <w:rPr>
+          <w:rFonts w:ascii="Times New Roman" w:hAnsi="Times New Roman" w:cs="Times New Roman"/>
+        </w:rPr>
+      </w:pPr>
+      <w:r>
+        <w:rPr>
+          <w:rFonts w:ascii="Times New Roman" w:hAnsi="Times New Roman" w:cs="Times New Roman"/>
+        </w:rPr>
+        <w:t>It was recognized that losing 83% of the raw data was, perhaps, undesirable.</w:t>
+      </w:r>
+      <w:r>
+        <w:rPr>
+          <w:rFonts w:ascii="Times New Roman" w:hAnsi="Times New Roman" w:cs="Times New Roman"/>
+        </w:rPr>
+        <w:t xml:space="preserve"> As analysis of the data proceeded and insignificant predictors were identified, it was a goal to increase the number of workable observations while maintaining the integrity of the data.</w:t>
+      </w:r>
       <w:bookmarkStart w:id="0" w:name="_GoBack"/>
       <w:bookmarkEnd w:id="0"/>
     </w:p>
@@ -198,6 +541,16 @@
           <w:szCs w:val="28"/>
         </w:rPr>
       </w:pPr>
+    </w:p>
+    <w:p>
+      <w:pPr>
+        <w:rPr>
+          <w:rFonts w:ascii="Times New Roman" w:hAnsi="Times New Roman" w:cs="Times New Roman"/>
+          <w:i/>
+          <w:sz w:val="28"/>
+          <w:szCs w:val="28"/>
+        </w:rPr>
+      </w:pPr>
       <w:r>
         <w:rPr>
           <w:rFonts w:ascii="Times New Roman" w:hAnsi="Times New Roman" w:cs="Times New Roman"/>
@@ -206,7 +559,55 @@
           <w:szCs w:val="28"/>
         </w:rPr>
         <w:tab/>
-        <w:t>C. Final Model</w:t>
+        <w:t>C</w:t>
+      </w:r>
+      <w:r>
+        <w:rPr>
+          <w:rFonts w:ascii="Times New Roman" w:hAnsi="Times New Roman" w:cs="Times New Roman"/>
+          <w:i/>
+          <w:sz w:val="28"/>
+          <w:szCs w:val="28"/>
+        </w:rPr>
+        <w:t>. Summary of Method Performance</w:t>
+      </w:r>
+    </w:p>
+    <w:p>
+      <w:pPr>
+        <w:rPr>
+          <w:rFonts w:ascii="Times New Roman" w:hAnsi="Times New Roman" w:cs="Times New Roman"/>
+          <w:i/>
+          <w:sz w:val="28"/>
+          <w:szCs w:val="28"/>
+        </w:rPr>
+      </w:pPr>
+    </w:p>
+    <w:p>
+      <w:pPr>
+        <w:rPr>
+          <w:rFonts w:ascii="Times New Roman" w:hAnsi="Times New Roman" w:cs="Times New Roman"/>
+          <w:i/>
+          <w:sz w:val="28"/>
+          <w:szCs w:val="28"/>
+        </w:rPr>
+      </w:pPr>
+      <w:r>
+        <w:rPr>
+          <w:rFonts w:ascii="Times New Roman" w:hAnsi="Times New Roman" w:cs="Times New Roman"/>
+          <w:i/>
+          <w:sz w:val="28"/>
+          <w:szCs w:val="28"/>
+        </w:rPr>
+        <w:tab/>
+        <w:t>D</w:t>
+      </w:r>
+      <w:r>
+        <w:rPr>
+          <w:rFonts w:ascii="Times New Roman" w:hAnsi="Times New Roman" w:cs="Times New Roman"/>
+          <w:i/>
+          <w:sz w:val="28"/>
+          <w:szCs w:val="28"/>
+        </w:rPr>
+        <w:t>. Final Model</w:t>
       </w:r>
     </w:p>
     <w:p>
@@ -603,8 +1004,8 @@
 </file>
 
 <file path=word/numbering.xml><?xml version="1.0" encoding="utf-8"?>
-<w:numbering xmlns:wpc="http://schemas.microsoft.com/office/word/2010/wordprocessingCanvas" xmlns:mo="http://schemas.microsoft.com/office/mac/office/2008/main" xmlns:mc="http://schemas.openxmlformats.org/markup-compatibility/2006" xmlns:mv="urn:schemas-microsoft-com:mac:vml" xmlns:o="urn:schemas-microsoft-com:office:office" xmlns:r="http://schemas.openxmlformats.org/officeDocument/2006/relationships" xmlns:m="http://schemas.openxmlformats.org/officeDocument/2006/math" xmlns:v="urn:schemas-microsoft-com:vml" xmlns:wp14="http://schemas.microsoft.com/office/word/2010/wordprocessingDrawing" xmlns:wp="http://schemas.openxmlformats.org/drawingml/2006/wordprocessingDrawing" xmlns:w10="urn:schemas-microsoft-com:office:word" xmlns:w="http://schemas.openxmlformats.org/wordprocessingml/2006/main" xmlns:w14="http://schemas.microsoft.com/office/word/2010/wordml" xmlns:w15="http://schemas.microsoft.com/office/word/2012/wordml" xmlns:wpg="http://schemas.microsoft.com/office/word/2010/wordprocessingGroup" xmlns:wpi="http://schemas.microsoft.com/office/word/2010/wordprocessingInk" xmlns:wne="http://schemas.microsoft.com/office/word/2006/wordml" xmlns:wps="http://schemas.microsoft.com/office/word/2010/wordprocessingShape" mc:Ignorable="w14 w15 wp14">
-  <w:abstractNum w:abstractNumId="0">
+<w:numbering xmlns:wpc="http://schemas.microsoft.com/office/word/2010/wordprocessingCanvas" xmlns:cx="http://schemas.microsoft.com/office/drawing/2014/chartex" xmlns:cx1="http://schemas.microsoft.com/office/drawing/2015/9/8/chartex" xmlns:cx2="http://schemas.microsoft.com/office/drawing/2015/10/21/chartex" xmlns:cx3="http://schemas.microsoft.com/office/drawing/2016/5/9/chartex" xmlns:cx4="http://schemas.microsoft.com/office/drawing/2016/5/10/chartex" xmlns:cx5="http://schemas.microsoft.com/office/drawing/2016/5/11/chartex" xmlns:cx6="http://schemas.microsoft.com/office/drawing/2016/5/12/chartex" xmlns:cx7="http://schemas.microsoft.com/office/drawing/2016/5/13/chartex" xmlns:cx8="http://schemas.microsoft.com/office/drawing/2016/5/14/chartex" xmlns:mc="http://schemas.openxmlformats.org/markup-compatibility/2006" xmlns:o="urn:schemas-microsoft-com:office:office" xmlns:r="http://schemas.openxmlformats.org/officeDocument/2006/relationships" xmlns:m="http://schemas.openxmlformats.org/officeDocument/2006/math" xmlns:v="urn:schemas-microsoft-com:vml" xmlns:wp14="http://schemas.microsoft.com/office/word/2010/wordprocessingDrawing" xmlns:wp="http://schemas.openxmlformats.org/drawingml/2006/wordprocessingDrawing" xmlns:w10="urn:schemas-microsoft-com:office:word" xmlns:w="http://schemas.openxmlformats.org/wordprocessingml/2006/main" xmlns:w14="http://schemas.microsoft.com/office/word/2010/wordml" xmlns:w15="http://schemas.microsoft.com/office/word/2012/wordml" xmlns:w16se="http://schemas.microsoft.com/office/word/2015/wordml/symex" xmlns:wpg="http://schemas.microsoft.com/office/word/2010/wordprocessingGroup" xmlns:wpi="http://schemas.microsoft.com/office/word/2010/wordprocessingInk" xmlns:wne="http://schemas.microsoft.com/office/word/2006/wordml" xmlns:wps="http://schemas.microsoft.com/office/word/2010/wordprocessingShape" mc:Ignorable="w14 w15 w16se wp14">
+  <w:abstractNum w:abstractNumId="0" w15:restartNumberingAfterBreak="0">
     <w:nsid w:val="00000001"/>
     <w:multiLevelType w:val="hybridMultilevel"/>
     <w:tmpl w:val="00000001"/>
@@ -665,7 +1066,7 @@
 </file>
 
 <file path=word/styles.xml><?xml version="1.0" encoding="utf-8"?>
-<w:styles xmlns:mc="http://schemas.openxmlformats.org/markup-compatibility/2006" xmlns:r="http://schemas.openxmlformats.org/officeDocument/2006/relationships" xmlns:w="http://schemas.openxmlformats.org/wordprocessingml/2006/main" xmlns:w14="http://schemas.microsoft.com/office/word/2010/wordml" xmlns:w15="http://schemas.microsoft.com/office/word/2012/wordml" mc:Ignorable="w14 w15">
+<w:styles xmlns:mc="http://schemas.openxmlformats.org/markup-compatibility/2006" xmlns:r="http://schemas.openxmlformats.org/officeDocument/2006/relationships" xmlns:w="http://schemas.openxmlformats.org/wordprocessingml/2006/main" xmlns:w14="http://schemas.microsoft.com/office/word/2010/wordml" xmlns:w15="http://schemas.microsoft.com/office/word/2012/wordml" xmlns:w16se="http://schemas.microsoft.com/office/word/2015/wordml/symex" mc:Ignorable="w14 w15 w16se">
   <w:docDefaults>
     <w:rPrDefault>
       <w:rPr>
@@ -677,7 +1078,7 @@
     </w:rPrDefault>
     <w:pPrDefault/>
   </w:docDefaults>
-  <w:latentStyles w:defLockedState="0" w:defUIPriority="99" w:defSemiHidden="0" w:defUnhideWhenUsed="0" w:defQFormat="0" w:count="382">
+  <w:latentStyles w:defLockedState="0" w:defUIPriority="99" w:defSemiHidden="0" w:defUnhideWhenUsed="0" w:defQFormat="0" w:count="374">
     <w:lsdException w:name="Normal" w:uiPriority="0" w:qFormat="1"/>
     <w:lsdException w:name="heading 1" w:uiPriority="9" w:qFormat="1"/>
     <w:lsdException w:name="heading 2" w:semiHidden="1" w:uiPriority="9" w:unhideWhenUsed="1" w:qFormat="1"/>
@@ -834,15 +1235,6 @@
     <w:lsdException w:name="Balloon Text" w:semiHidden="1" w:unhideWhenUsed="1"/>
     <w:lsdException w:name="Table Grid" w:uiPriority="39"/>
     <w:lsdException w:name="Table Theme" w:semiHidden="1" w:unhideWhenUsed="1"/>
-    <w:lsdException w:name="Note Level 1" w:semiHidden="1" w:unhideWhenUsed="1"/>
-    <w:lsdException w:name="Note Level 2" w:semiHidden="1" w:unhideWhenUsed="1"/>
-    <w:lsdException w:name="Note Level 3" w:semiHidden="1" w:unhideWhenUsed="1"/>
-    <w:lsdException w:name="Note Level 4" w:semiHidden="1" w:unhideWhenUsed="1"/>
-    <w:lsdException w:name="Note Level 5" w:semiHidden="1" w:unhideWhenUsed="1"/>
-    <w:lsdException w:name="Note Level 6" w:semiHidden="1" w:unhideWhenUsed="1"/>
-    <w:lsdException w:name="Note Level 7" w:semiHidden="1" w:unhideWhenUsed="1"/>
-    <w:lsdException w:name="Note Level 8" w:semiHidden="1" w:unhideWhenUsed="1"/>
-    <w:lsdException w:name="Note Level 9" w:semiHidden="1" w:unhideWhenUsed="1"/>
     <w:lsdException w:name="Placeholder Text" w:semiHidden="1"/>
     <w:lsdException w:name="No Spacing" w:uiPriority="1" w:qFormat="1"/>
     <w:lsdException w:name="Light Shading" w:uiPriority="60"/>

</xml_diff>